<commit_message>
minor update to jdk installation section
</commit_message>
<xml_diff>
--- a/docs/caLIMSv2 Build and Deployment Guide.docx
+++ b/docs/caLIMSv2 Build and Deployment Guide.docx
@@ -198,23 +198,35 @@
       </w:r>
     </w:p>
     <w:p>
+      <w:r>
+        <w:t xml:space="preserve">Please note that </w:t>
+      </w:r>
+      <w:proofErr w:type="spellStart"/>
+      <w:r>
+        <w:t>jdk</w:t>
+      </w:r>
+      <w:proofErr w:type="spellEnd"/>
+      <w:r>
+        <w:t xml:space="preserve"> version prior to jdk1.7 is no longer easily available on the Oracle Java website.</w:t>
+      </w:r>
+    </w:p>
+    <w:p>
+      <w:pPr>
+        <w:rPr>
+          <w:u w:val="single"/>
+        </w:rPr>
+      </w:pPr>
+      <w:r>
+        <w:rPr>
+          <w:u w:val="single"/>
+        </w:rPr>
+        <w:t>2. Install Ant1.8.x</w:t>
+      </w:r>
+    </w:p>
+    <w:p>
       <w:bookmarkStart w:id="0" w:name="_GoBack"/>
       <w:bookmarkEnd w:id="0"/>
     </w:p>
-    <w:p>
-      <w:pPr>
-        <w:rPr>
-          <w:u w:val="single"/>
-        </w:rPr>
-      </w:pPr>
-      <w:r>
-        <w:rPr>
-          <w:u w:val="single"/>
-        </w:rPr>
-        <w:t>2. Install Ant1.8.x</w:t>
-      </w:r>
-    </w:p>
-    <w:p/>
     <w:p>
       <w:pPr>
         <w:rPr>
@@ -532,14 +544,17 @@
     <w:p>
       <w:proofErr w:type="gramStart"/>
       <w:r>
-        <w:t xml:space="preserve">ant  </w:t>
+        <w:t>ant</w:t>
+      </w:r>
+      <w:proofErr w:type="gramEnd"/>
+      <w:r>
+        <w:t xml:space="preserve"> </w:t>
       </w:r>
       <w:proofErr w:type="spellStart"/>
       <w:r>
         <w:t>dist</w:t>
       </w:r>
       <w:proofErr w:type="spellEnd"/>
-      <w:proofErr w:type="gramEnd"/>
     </w:p>
     <w:p>
       <w:pPr>
@@ -1669,23 +1684,7 @@
           <w:szCs w:val="18"/>
           <w:highlight w:val="yellow"/>
         </w:rPr>
-        <w:t xml:space="preserve"> </w:t>
-      </w:r>
-      <w:r>
-        <w:rPr>
-          <w:sz w:val="18"/>
-          <w:szCs w:val="18"/>
-          <w:highlight w:val="yellow"/>
-        </w:rPr>
-        <w:t>calimsv2</w:t>
-      </w:r>
-      <w:r>
-        <w:rPr>
-          <w:sz w:val="18"/>
-          <w:szCs w:val="18"/>
-          <w:highlight w:val="yellow"/>
-        </w:rPr>
-        <w:t>/</w:t>
+        <w:t xml:space="preserve"> calimsv2/</w:t>
       </w:r>
       <w:r>
         <w:rPr>
@@ -1732,19 +1731,7 @@
         <w:rPr>
           <w:rFonts w:cs="Courier New"/>
         </w:rPr>
-        <w:t>default\deploy</w:t>
-      </w:r>
-      <w:r>
-        <w:rPr>
-          <w:rFonts w:cs="Courier New"/>
-        </w:rPr>
-        <w:t>\</w:t>
-      </w:r>
-      <w:r>
-        <w:rPr>
-          <w:rFonts w:cs="Courier New"/>
-        </w:rPr>
-        <w:t>calims2-ds.xml</w:t>
+        <w:t>default\deploy\calims2-ds.xml</w:t>
       </w:r>
       <w:r>
         <w:t xml:space="preserve"> </w:t>
@@ -1758,19 +1745,7 @@
         <w:rPr>
           <w:rFonts w:cs="Courier New"/>
         </w:rPr>
-        <w:t xml:space="preserve">Enter the </w:t>
-      </w:r>
-      <w:r>
-        <w:rPr>
-          <w:rFonts w:cs="Courier New"/>
-        </w:rPr>
-        <w:t>appropriate server name</w:t>
-      </w:r>
-      <w:r>
-        <w:rPr>
-          <w:rFonts w:cs="Courier New"/>
-        </w:rPr>
-        <w:t xml:space="preserve"> in the section</w:t>
+        <w:t>Enter the appropriate server name in the section</w:t>
       </w:r>
     </w:p>
     <w:p>
@@ -1788,13 +1763,6 @@
           <w:szCs w:val="16"/>
         </w:rPr>
         <w:tab/>
-      </w:r>
-      <w:r>
-        <w:rPr>
-          <w:rFonts w:ascii="Courier New" w:hAnsi="Courier New" w:cs="Courier New"/>
-          <w:sz w:val="16"/>
-          <w:szCs w:val="16"/>
-        </w:rPr>
         <w:t>&lt;connection-url&gt;jdbc</w:t>
       </w:r>
       <w:proofErr w:type="gramStart"/>
@@ -1879,13 +1847,6 @@
           <w:szCs w:val="16"/>
         </w:rPr>
         <w:tab/>
-      </w:r>
-      <w:r>
-        <w:rPr>
-          <w:rFonts w:ascii="Courier New" w:hAnsi="Courier New" w:cs="Courier New"/>
-          <w:sz w:val="16"/>
-          <w:szCs w:val="16"/>
-        </w:rPr>
         <w:t xml:space="preserve">  &lt;attribute name="Properties"&gt;</w:t>
       </w:r>
     </w:p>
@@ -1970,16 +1931,7 @@
           <w:szCs w:val="18"/>
           <w:highlight w:val="yellow"/>
         </w:rPr>
-        <w:t xml:space="preserve"> </w:t>
-      </w:r>
-      <w:r>
-        <w:rPr>
-          <w:rFonts w:cs="Courier New"/>
-          <w:sz w:val="18"/>
-          <w:szCs w:val="18"/>
-          <w:highlight w:val="yellow"/>
-        </w:rPr>
-        <w:t>c</w:t>
+        <w:t xml:space="preserve"> c</w:t>
       </w:r>
       <w:proofErr w:type="gramStart"/>
       <w:r>
@@ -2087,16 +2039,7 @@
           <w:szCs w:val="18"/>
           <w:highlight w:val="yellow"/>
         </w:rPr>
-        <w:t xml:space="preserve"> </w:t>
-      </w:r>
-      <w:r>
-        <w:rPr>
-          <w:rFonts w:cs="Courier New"/>
-          <w:sz w:val="18"/>
-          <w:szCs w:val="18"/>
-          <w:highlight w:val="yellow"/>
-        </w:rPr>
-        <w:t>c</w:t>
+        <w:t xml:space="preserve"> c</w:t>
       </w:r>
       <w:proofErr w:type="gramStart"/>
       <w:r>
@@ -2274,13 +2217,7 @@
         <w:rPr>
           <w:rFonts w:cs="Courier New"/>
         </w:rPr>
-        <w:t>\</w:t>
-      </w:r>
-      <w:r>
-        <w:rPr>
-          <w:rFonts w:cs="Courier New"/>
-        </w:rPr>
-        <w:t>props\</w:t>
+        <w:t>\props\</w:t>
       </w:r>
       <w:proofErr w:type="spellStart"/>
       <w:r>

</xml_diff>

<commit_message>
Instead of just the url, wrote the entire command for cloning the calims git repository.
</commit_message>
<xml_diff>
--- a/docs/caLIMSv2 Build and Deployment Guide.docx
+++ b/docs/caLIMSv2 Build and Deployment Guide.docx
@@ -10,12 +10,21 @@
           <w:u w:val="single"/>
         </w:rPr>
       </w:pPr>
+      <w:proofErr w:type="gramStart"/>
       <w:r>
         <w:rPr>
           <w:b/>
           <w:u w:val="single"/>
         </w:rPr>
-        <w:t>caLIMSv2 Build and Deployment Guide</w:t>
+        <w:t>caLIMSv2</w:t>
+      </w:r>
+      <w:proofErr w:type="gramEnd"/>
+      <w:r>
+        <w:rPr>
+          <w:b/>
+          <w:u w:val="single"/>
+        </w:rPr>
+        <w:t xml:space="preserve"> Build and Deployment Guide</w:t>
       </w:r>
     </w:p>
     <w:p>
@@ -25,7 +34,15 @@
     </w:p>
     <w:p>
       <w:r>
-        <w:t>Source code for caLIMSv2 is available in github.  A summary of steps to clone, build, and deploy caLIMSv2 are:</w:t>
+        <w:t xml:space="preserve">Source code for caLIMSv2 is available in </w:t>
+      </w:r>
+      <w:proofErr w:type="spellStart"/>
+      <w:r>
+        <w:t>github</w:t>
+      </w:r>
+      <w:proofErr w:type="spellEnd"/>
+      <w:r>
+        <w:t>.  A summary of steps to clone, build, and deploy caLIMSv2 are:</w:t>
       </w:r>
     </w:p>
     <w:p>
@@ -40,18 +57,39 @@
     </w:p>
     <w:p>
       <w:r>
-        <w:t>3. Install Postgresql 8.4</w:t>
-      </w:r>
-    </w:p>
-    <w:p>
-      <w:r>
-        <w:t>4. Install Jboss 5.2.x</w:t>
-      </w:r>
-    </w:p>
-    <w:p>
-      <w:r>
-        <w:t>5. Clone (checkout) caLIMSv2 source code from github</w:t>
-      </w:r>
+        <w:t xml:space="preserve">3. Install </w:t>
+      </w:r>
+      <w:proofErr w:type="spellStart"/>
+      <w:r>
+        <w:t>Postgresql</w:t>
+      </w:r>
+      <w:proofErr w:type="spellEnd"/>
+      <w:r>
+        <w:t xml:space="preserve"> 8.4</w:t>
+      </w:r>
+    </w:p>
+    <w:p>
+      <w:r>
+        <w:t xml:space="preserve">4. Install </w:t>
+      </w:r>
+      <w:proofErr w:type="spellStart"/>
+      <w:r>
+        <w:t>Jboss</w:t>
+      </w:r>
+      <w:proofErr w:type="spellEnd"/>
+      <w:r>
+        <w:t xml:space="preserve"> 5.2.x</w:t>
+      </w:r>
+    </w:p>
+    <w:p>
+      <w:r>
+        <w:t xml:space="preserve">5. Clone (checkout) caLIMSv2 source code from </w:t>
+      </w:r>
+      <w:proofErr w:type="spellStart"/>
+      <w:r>
+        <w:t>github</w:t>
+      </w:r>
+      <w:proofErr w:type="spellEnd"/>
     </w:p>
     <w:p>
       <w:r>
@@ -60,8 +98,13 @@
     </w:p>
     <w:p>
       <w:r>
-        <w:t>7.  Install calims</w:t>
-      </w:r>
+        <w:t xml:space="preserve">7.  Install </w:t>
+      </w:r>
+      <w:proofErr w:type="spellStart"/>
+      <w:r>
+        <w:t>calims</w:t>
+      </w:r>
+      <w:proofErr w:type="spellEnd"/>
     </w:p>
     <w:p>
       <w:r>
@@ -71,7 +114,23 @@
         <w:t xml:space="preserve">. </w:t>
       </w:r>
       <w:r>
-        <w:t>Manually deploy calims to Jboss.</w:t>
+        <w:t xml:space="preserve">Manually deploy </w:t>
+      </w:r>
+      <w:proofErr w:type="spellStart"/>
+      <w:r>
+        <w:t>calims</w:t>
+      </w:r>
+      <w:proofErr w:type="spellEnd"/>
+      <w:r>
+        <w:t xml:space="preserve"> to </w:t>
+      </w:r>
+      <w:proofErr w:type="spellStart"/>
+      <w:r>
+        <w:t>Jboss</w:t>
+      </w:r>
+      <w:proofErr w:type="spellEnd"/>
+      <w:r>
+        <w:t>.</w:t>
       </w:r>
     </w:p>
     <w:p>
@@ -79,8 +138,13 @@
         <w:t>9</w:t>
       </w:r>
       <w:r>
-        <w:t>. Start Jboss</w:t>
-      </w:r>
+        <w:t xml:space="preserve">. Start </w:t>
+      </w:r>
+      <w:proofErr w:type="spellStart"/>
+      <w:r>
+        <w:t>Jboss</w:t>
+      </w:r>
+      <w:proofErr w:type="spellEnd"/>
     </w:p>
     <w:p>
       <w:r>
@@ -90,7 +154,15 @@
         <w:t>0</w:t>
       </w:r>
       <w:r>
-        <w:t>. Access the application in a web browser using the following url:</w:t>
+        <w:t xml:space="preserve">. Access the application in a web browser using the following </w:t>
+      </w:r>
+      <w:proofErr w:type="gramStart"/>
+      <w:r>
+        <w:t>url</w:t>
+      </w:r>
+      <w:proofErr w:type="gramEnd"/>
+      <w:r>
+        <w:t>:</w:t>
       </w:r>
     </w:p>
     <w:p/>
@@ -139,7 +211,23 @@
     </w:p>
     <w:p>
       <w:r>
-        <w:t>Please note that jdk version prior to jdk1.7 is no longer easily available on the Oracle Java website.  You can get the 1.6 version of jdk from the following archive page:</w:t>
+        <w:t xml:space="preserve">Please note that </w:t>
+      </w:r>
+      <w:proofErr w:type="spellStart"/>
+      <w:r>
+        <w:t>jdk</w:t>
+      </w:r>
+      <w:proofErr w:type="spellEnd"/>
+      <w:r>
+        <w:t xml:space="preserve"> version prior to jdk1.7 is no longer easily available on the Oracle Java website.  You can get the 1.6 version of </w:t>
+      </w:r>
+      <w:proofErr w:type="spellStart"/>
+      <w:r>
+        <w:t>jdk</w:t>
+      </w:r>
+      <w:proofErr w:type="spellEnd"/>
+      <w:r>
+        <w:t xml:space="preserve"> from the following archive page:</w:t>
       </w:r>
     </w:p>
     <w:p>
@@ -194,8 +282,13 @@
       </w:hyperlink>
     </w:p>
     <w:p>
-      <w:r>
-        <w:t>and install ANT by unpacking it to a directory.</w:t>
+      <w:proofErr w:type="gramStart"/>
+      <w:r>
+        <w:t>and</w:t>
+      </w:r>
+      <w:proofErr w:type="gramEnd"/>
+      <w:r>
+        <w:t xml:space="preserve"> install ANT by unpacking it to a directory.</w:t>
       </w:r>
     </w:p>
     <w:p>
@@ -221,7 +314,21 @@
         <w:rPr>
           <w:u w:val="single"/>
         </w:rPr>
-        <w:t>Install Postgresql 8.4.x</w:t>
+        <w:t xml:space="preserve">Install </w:t>
+      </w:r>
+      <w:proofErr w:type="spellStart"/>
+      <w:r>
+        <w:rPr>
+          <w:u w:val="single"/>
+        </w:rPr>
+        <w:t>Postgresql</w:t>
+      </w:r>
+      <w:proofErr w:type="spellEnd"/>
+      <w:r>
+        <w:rPr>
+          <w:u w:val="single"/>
+        </w:rPr>
+        <w:t xml:space="preserve"> 8.4.x</w:t>
       </w:r>
     </w:p>
     <w:p>
@@ -262,7 +369,21 @@
         <w:rPr>
           <w:u w:val="single"/>
         </w:rPr>
-        <w:t>Install Jboss 5.</w:t>
+        <w:t xml:space="preserve">Install </w:t>
+      </w:r>
+      <w:proofErr w:type="spellStart"/>
+      <w:r>
+        <w:rPr>
+          <w:u w:val="single"/>
+        </w:rPr>
+        <w:t>Jboss</w:t>
+      </w:r>
+      <w:proofErr w:type="spellEnd"/>
+      <w:r>
+        <w:rPr>
+          <w:u w:val="single"/>
+        </w:rPr>
+        <w:t xml:space="preserve"> 5.</w:t>
       </w:r>
       <w:r>
         <w:rPr>
@@ -279,7 +400,15 @@
     </w:p>
     <w:p>
       <w:r>
-        <w:t>Download Jboss 5.1.x from</w:t>
+        <w:t xml:space="preserve">Download </w:t>
+      </w:r>
+      <w:proofErr w:type="spellStart"/>
+      <w:r>
+        <w:t>Jboss</w:t>
+      </w:r>
+      <w:proofErr w:type="spellEnd"/>
+      <w:r>
+        <w:t xml:space="preserve"> 5.1.x from</w:t>
       </w:r>
     </w:p>
     <w:p>
@@ -294,7 +423,15 @@
     </w:p>
     <w:p>
       <w:r>
-        <w:t>To install Jboss, c</w:t>
+        <w:t xml:space="preserve">To install </w:t>
+      </w:r>
+      <w:proofErr w:type="spellStart"/>
+      <w:r>
+        <w:t>Jboss</w:t>
+      </w:r>
+      <w:proofErr w:type="spellEnd"/>
+      <w:r>
+        <w:t>, c</w:t>
       </w:r>
       <w:r>
         <w:t>reate a directory structure as follows, which can be anywhere on the system, but here we are assuming it is under c:\calimsv2</w:t>
@@ -339,14 +476,17 @@
       <w:r>
         <w:t xml:space="preserve">the downloaded </w:t>
       </w:r>
-      <w:r>
-        <w:t xml:space="preserve">Jboss </w:t>
+      <w:proofErr w:type="spellStart"/>
+      <w:r>
+        <w:t>Jboss</w:t>
+      </w:r>
+      <w:proofErr w:type="spellEnd"/>
+      <w:r>
+        <w:t xml:space="preserve"> </w:t>
       </w:r>
       <w:r>
         <w:t>zip file in</w:t>
       </w:r>
-      <w:bookmarkStart w:id="0" w:name="_GoBack"/>
-      <w:bookmarkEnd w:id="0"/>
     </w:p>
     <w:p>
       <w:r>
@@ -360,8 +500,21 @@
       </w:r>
     </w:p>
     <w:p>
-      <w:r>
-        <w:t>such that the Jboss directories will be under</w:t>
+      <w:proofErr w:type="gramStart"/>
+      <w:r>
+        <w:t>such</w:t>
+      </w:r>
+      <w:proofErr w:type="gramEnd"/>
+      <w:r>
+        <w:t xml:space="preserve"> that the </w:t>
+      </w:r>
+      <w:proofErr w:type="spellStart"/>
+      <w:r>
+        <w:t>Jboss</w:t>
+      </w:r>
+      <w:proofErr w:type="spellEnd"/>
+      <w:r>
+        <w:t xml:space="preserve"> directories will be under</w:t>
       </w:r>
     </w:p>
     <w:p>
@@ -380,7 +533,23 @@
     </w:p>
     <w:p>
       <w:r>
-        <w:t>Note that there is no “installation” process for Jboss.  You simply have to unzip the Jboss zip file</w:t>
+        <w:t xml:space="preserve">Note that there is no “installation” process for </w:t>
+      </w:r>
+      <w:proofErr w:type="spellStart"/>
+      <w:r>
+        <w:t>Jboss</w:t>
+      </w:r>
+      <w:proofErr w:type="spellEnd"/>
+      <w:r>
+        <w:t xml:space="preserve">.  You simply have to unzip the </w:t>
+      </w:r>
+      <w:proofErr w:type="spellStart"/>
+      <w:r>
+        <w:t>Jboss</w:t>
+      </w:r>
+      <w:proofErr w:type="spellEnd"/>
+      <w:r>
+        <w:t xml:space="preserve"> zip file</w:t>
       </w:r>
     </w:p>
     <w:p>
@@ -402,8 +571,16 @@
         <w:rPr>
           <w:u w:val="single"/>
         </w:rPr>
-        <w:t>5. Clone caLIMSv2 source code from github</w:t>
-      </w:r>
+        <w:t xml:space="preserve">5. Clone caLIMSv2 source code from </w:t>
+      </w:r>
+      <w:proofErr w:type="spellStart"/>
+      <w:r>
+        <w:rPr>
+          <w:u w:val="single"/>
+        </w:rPr>
+        <w:t>github</w:t>
+      </w:r>
+      <w:proofErr w:type="spellEnd"/>
     </w:p>
     <w:p>
       <w:pPr>
@@ -420,15 +597,44 @@
           <w:sz w:val="22"/>
           <w:szCs w:val="22"/>
         </w:rPr>
-        <w:t>Clone the source code for calimsv2 under “c:\calimsv2 using the following url:</w:t>
-      </w:r>
-    </w:p>
-    <w:p>
-      <w:pPr>
+        <w:t xml:space="preserve">Clone the source code for calimsv2 under “c:\calimsv2 using the following </w:t>
+      </w:r>
+      <w:r>
         <w:rPr>
           <w:rFonts w:ascii="Calibri" w:hAnsi="Calibri" w:cs="Arial"/>
-        </w:rPr>
-      </w:pPr>
+          <w:sz w:val="22"/>
+          <w:szCs w:val="22"/>
+        </w:rPr>
+        <w:t>command</w:t>
+      </w:r>
+      <w:r>
+        <w:rPr>
+          <w:rFonts w:ascii="Calibri" w:hAnsi="Calibri" w:cs="Arial"/>
+          <w:sz w:val="22"/>
+          <w:szCs w:val="22"/>
+        </w:rPr>
+        <w:t>:</w:t>
+      </w:r>
+    </w:p>
+    <w:p>
+      <w:pPr>
+        <w:rPr>
+          <w:rFonts w:ascii="Calibri" w:hAnsi="Calibri" w:cs="Arial"/>
+        </w:rPr>
+      </w:pPr>
+      <w:proofErr w:type="spellStart"/>
+      <w:r>
+        <w:t>g</w:t>
+      </w:r>
+      <w:bookmarkStart w:id="0" w:name="_GoBack"/>
+      <w:bookmarkEnd w:id="0"/>
+      <w:r>
+        <w:t>it</w:t>
+      </w:r>
+      <w:proofErr w:type="spellEnd"/>
+      <w:r>
+        <w:t xml:space="preserve"> clone </w:t>
+      </w:r>
       <w:hyperlink r:id="rId10" w:history="1">
         <w:r>
           <w:rPr>
@@ -467,19 +673,34 @@
       </w:r>
     </w:p>
     <w:p>
+      <w:proofErr w:type="gramStart"/>
       <w:r>
         <w:lastRenderedPageBreak/>
-        <w:t>set JAVA_HOME=C:\jdk1.6.0_27</w:t>
-      </w:r>
-    </w:p>
-    <w:p>
-      <w:r>
-        <w:t>set ANT_HOME=C:\apache-ant-1.8.1</w:t>
-      </w:r>
-    </w:p>
-    <w:p>
-      <w:r>
-        <w:t>set PATH=%JAVA_HOME%\bin;%ANT_HOME%\bin;%PATH%</w:t>
+        <w:t>set</w:t>
+      </w:r>
+      <w:proofErr w:type="gramEnd"/>
+      <w:r>
+        <w:t xml:space="preserve"> JAVA_HOME=C:\jdk1.6.0_27</w:t>
+      </w:r>
+    </w:p>
+    <w:p>
+      <w:proofErr w:type="gramStart"/>
+      <w:r>
+        <w:t>set</w:t>
+      </w:r>
+      <w:proofErr w:type="gramEnd"/>
+      <w:r>
+        <w:t xml:space="preserve"> ANT_HOME=C:\apache-ant-1.8.1</w:t>
+      </w:r>
+    </w:p>
+    <w:p>
+      <w:proofErr w:type="gramStart"/>
+      <w:r>
+        <w:t>set</w:t>
+      </w:r>
+      <w:proofErr w:type="gramEnd"/>
+      <w:r>
+        <w:t xml:space="preserve"> PATH=%JAVA_HOME%\bin;%ANT_HOME%\bin;%PATH%</w:t>
       </w:r>
     </w:p>
     <w:p>
@@ -488,25 +709,40 @@
       </w:r>
     </w:p>
     <w:p>
-      <w:r>
-        <w:t xml:space="preserve">ant </w:t>
-      </w:r>
+      <w:proofErr w:type="gramStart"/>
+      <w:r>
+        <w:t>ant</w:t>
+      </w:r>
+      <w:proofErr w:type="gramEnd"/>
+      <w:r>
+        <w:t xml:space="preserve"> </w:t>
+      </w:r>
+      <w:proofErr w:type="spellStart"/>
       <w:r>
         <w:t>dist</w:t>
       </w:r>
-    </w:p>
-    <w:p>
-      <w:pPr>
-        <w:rPr>
-          <w:u w:val="single"/>
-        </w:rPr>
-      </w:pPr>
-      <w:r>
-        <w:rPr>
-          <w:u w:val="single"/>
-        </w:rPr>
-        <w:t>7.  Install calims</w:t>
-      </w:r>
+      <w:proofErr w:type="spellEnd"/>
+    </w:p>
+    <w:p>
+      <w:pPr>
+        <w:rPr>
+          <w:u w:val="single"/>
+        </w:rPr>
+      </w:pPr>
+      <w:r>
+        <w:rPr>
+          <w:u w:val="single"/>
+        </w:rPr>
+        <w:t xml:space="preserve">7.  Install </w:t>
+      </w:r>
+      <w:proofErr w:type="spellStart"/>
+      <w:r>
+        <w:rPr>
+          <w:u w:val="single"/>
+        </w:rPr>
+        <w:t>calims</w:t>
+      </w:r>
+      <w:proofErr w:type="spellEnd"/>
     </w:p>
     <w:p>
       <w:r>
@@ -531,7 +767,15 @@
     </w:p>
     <w:p>
       <w:r>
-        <w:t>Under target\dist directory, there is a zip file called “</w:t>
+        <w:t>Under target\</w:t>
+      </w:r>
+      <w:proofErr w:type="spellStart"/>
+      <w:r>
+        <w:t>dist</w:t>
+      </w:r>
+      <w:proofErr w:type="spellEnd"/>
+      <w:r>
+        <w:t xml:space="preserve"> directory, there is a zip file called “</w:t>
       </w:r>
       <w:r>
         <w:t>calims2_install_1.0.R0.zip</w:t>
@@ -542,10 +786,26 @@
     </w:p>
     <w:p>
       <w:r>
-        <w:t>In “install.properties” under “</w:t>
-      </w:r>
-      <w:r>
-        <w:t>target\dist\calims2_install_1.0.R0</w:t>
+        <w:t>In “</w:t>
+      </w:r>
+      <w:proofErr w:type="spellStart"/>
+      <w:r>
+        <w:t>install.properties</w:t>
+      </w:r>
+      <w:proofErr w:type="spellEnd"/>
+      <w:r>
+        <w:t>” under “</w:t>
+      </w:r>
+      <w:r>
+        <w:t>target\</w:t>
+      </w:r>
+      <w:proofErr w:type="spellStart"/>
+      <w:r>
+        <w:t>dist</w:t>
+      </w:r>
+      <w:proofErr w:type="spellEnd"/>
+      <w:r>
+        <w:t>\calims2_install_1.0.R0</w:t>
       </w:r>
       <w:r>
         <w:t xml:space="preserve">”, update the database section for your particular installation of the database. </w:t>
@@ -582,7 +842,25 @@
           <w:sz w:val="18"/>
           <w:szCs w:val="18"/>
         </w:rPr>
-        <w:t>###  DATABASE SETTINGS  ###</w:t>
+        <w:t>##</w:t>
+      </w:r>
+      <w:proofErr w:type="gramStart"/>
+      <w:r>
+        <w:rPr>
+          <w:rFonts w:ascii="Courier New" w:hAnsi="Courier New" w:cs="Courier New"/>
+          <w:sz w:val="18"/>
+          <w:szCs w:val="18"/>
+        </w:rPr>
+        <w:t>#  DATABASE</w:t>
+      </w:r>
+      <w:proofErr w:type="gramEnd"/>
+      <w:r>
+        <w:rPr>
+          <w:rFonts w:ascii="Courier New" w:hAnsi="Courier New" w:cs="Courier New"/>
+          <w:sz w:val="18"/>
+          <w:szCs w:val="18"/>
+        </w:rPr>
+        <w:t xml:space="preserve"> SETTINGS  ###</w:t>
       </w:r>
     </w:p>
     <w:p>
@@ -616,7 +894,25 @@
           <w:sz w:val="18"/>
           <w:szCs w:val="18"/>
         </w:rPr>
-        <w:t># Required for local installs</w:t>
+        <w:t xml:space="preserve"># </w:t>
+      </w:r>
+      <w:proofErr w:type="gramStart"/>
+      <w:r>
+        <w:rPr>
+          <w:rFonts w:ascii="Courier New" w:hAnsi="Courier New" w:cs="Courier New"/>
+          <w:sz w:val="18"/>
+          <w:szCs w:val="18"/>
+        </w:rPr>
+        <w:t>Required</w:t>
+      </w:r>
+      <w:proofErr w:type="gramEnd"/>
+      <w:r>
+        <w:rPr>
+          <w:rFonts w:ascii="Courier New" w:hAnsi="Courier New" w:cs="Courier New"/>
+          <w:sz w:val="18"/>
+          <w:szCs w:val="18"/>
+        </w:rPr>
+        <w:t xml:space="preserve"> for local installs</w:t>
       </w:r>
     </w:p>
     <w:p>
@@ -644,31 +940,71 @@
           <w:szCs w:val="18"/>
         </w:rPr>
       </w:pPr>
-      <w:r>
-        <w:rPr>
-          <w:rFonts w:ascii="Courier New" w:hAnsi="Courier New" w:cs="Courier New"/>
-          <w:sz w:val="18"/>
-          <w:szCs w:val="18"/>
-        </w:rPr>
-        <w:t>database.system.user=postgres</w:t>
-      </w:r>
-    </w:p>
-    <w:p>
-      <w:pPr>
-        <w:rPr>
-          <w:rFonts w:ascii="Courier New" w:hAnsi="Courier New" w:cs="Courier New"/>
-          <w:sz w:val="18"/>
-          <w:szCs w:val="18"/>
-        </w:rPr>
-      </w:pPr>
-      <w:r>
-        <w:rPr>
-          <w:rFonts w:ascii="Courier New" w:hAnsi="Courier New" w:cs="Courier New"/>
-          <w:sz w:val="18"/>
-          <w:szCs w:val="18"/>
-        </w:rPr>
-        <w:t>database.system.password=postgres</w:t>
-      </w:r>
+      <w:proofErr w:type="spellStart"/>
+      <w:r>
+        <w:rPr>
+          <w:rFonts w:ascii="Courier New" w:hAnsi="Courier New" w:cs="Courier New"/>
+          <w:sz w:val="18"/>
+          <w:szCs w:val="18"/>
+        </w:rPr>
+        <w:t>database.system.user</w:t>
+      </w:r>
+      <w:proofErr w:type="spellEnd"/>
+      <w:r>
+        <w:rPr>
+          <w:rFonts w:ascii="Courier New" w:hAnsi="Courier New" w:cs="Courier New"/>
+          <w:sz w:val="18"/>
+          <w:szCs w:val="18"/>
+        </w:rPr>
+        <w:t>=</w:t>
+      </w:r>
+      <w:proofErr w:type="spellStart"/>
+      <w:r>
+        <w:rPr>
+          <w:rFonts w:ascii="Courier New" w:hAnsi="Courier New" w:cs="Courier New"/>
+          <w:sz w:val="18"/>
+          <w:szCs w:val="18"/>
+        </w:rPr>
+        <w:t>postgres</w:t>
+      </w:r>
+      <w:proofErr w:type="spellEnd"/>
+    </w:p>
+    <w:p>
+      <w:pPr>
+        <w:rPr>
+          <w:rFonts w:ascii="Courier New" w:hAnsi="Courier New" w:cs="Courier New"/>
+          <w:sz w:val="18"/>
+          <w:szCs w:val="18"/>
+        </w:rPr>
+      </w:pPr>
+      <w:proofErr w:type="spellStart"/>
+      <w:r>
+        <w:rPr>
+          <w:rFonts w:ascii="Courier New" w:hAnsi="Courier New" w:cs="Courier New"/>
+          <w:sz w:val="18"/>
+          <w:szCs w:val="18"/>
+        </w:rPr>
+        <w:t>database.system.password</w:t>
+      </w:r>
+      <w:proofErr w:type="spellEnd"/>
+      <w:r>
+        <w:rPr>
+          <w:rFonts w:ascii="Courier New" w:hAnsi="Courier New" w:cs="Courier New"/>
+          <w:sz w:val="18"/>
+          <w:szCs w:val="18"/>
+        </w:rPr>
+        <w:t>=</w:t>
+      </w:r>
+      <w:proofErr w:type="spellStart"/>
+      <w:r>
+        <w:rPr>
+          <w:rFonts w:ascii="Courier New" w:hAnsi="Courier New" w:cs="Courier New"/>
+          <w:sz w:val="18"/>
+          <w:szCs w:val="18"/>
+        </w:rPr>
+        <w:t>postgres</w:t>
+      </w:r>
+      <w:proofErr w:type="spellEnd"/>
     </w:p>
     <w:p>
       <w:pPr>
@@ -727,58 +1063,126 @@
           <w:sz w:val="18"/>
           <w:szCs w:val="18"/>
         </w:rPr>
-        <w:t>#database.drop-schema=true</w:t>
-      </w:r>
-    </w:p>
-    <w:p>
-      <w:pPr>
-        <w:rPr>
-          <w:rFonts w:ascii="Courier New" w:hAnsi="Courier New" w:cs="Courier New"/>
-          <w:sz w:val="18"/>
-          <w:szCs w:val="18"/>
-        </w:rPr>
-      </w:pPr>
-      <w:r>
-        <w:rPr>
-          <w:rFonts w:ascii="Courier New" w:hAnsi="Courier New" w:cs="Courier New"/>
-          <w:sz w:val="18"/>
-          <w:szCs w:val="18"/>
-        </w:rPr>
-        <w:t>database.type=postgresql</w:t>
-      </w:r>
-    </w:p>
-    <w:p>
-      <w:pPr>
-        <w:rPr>
-          <w:rFonts w:ascii="Courier New" w:hAnsi="Courier New" w:cs="Courier New"/>
-          <w:sz w:val="18"/>
-          <w:szCs w:val="18"/>
-        </w:rPr>
-      </w:pPr>
-      <w:r>
-        <w:rPr>
-          <w:rFonts w:ascii="Courier New" w:hAnsi="Courier New" w:cs="Courier New"/>
-          <w:sz w:val="18"/>
-          <w:szCs w:val="18"/>
-        </w:rPr>
-        <w:t>database.server=localhost</w:t>
-      </w:r>
-    </w:p>
-    <w:p>
-      <w:pPr>
-        <w:rPr>
-          <w:rFonts w:ascii="Courier New" w:hAnsi="Courier New" w:cs="Courier New"/>
-          <w:sz w:val="18"/>
-          <w:szCs w:val="18"/>
-        </w:rPr>
-      </w:pPr>
-      <w:r>
-        <w:rPr>
-          <w:rFonts w:ascii="Courier New" w:hAnsi="Courier New" w:cs="Courier New"/>
-          <w:sz w:val="18"/>
-          <w:szCs w:val="18"/>
-        </w:rPr>
-        <w:t>database.port=5432</w:t>
+        <w:t>#</w:t>
+      </w:r>
+      <w:proofErr w:type="spellStart"/>
+      <w:r>
+        <w:rPr>
+          <w:rFonts w:ascii="Courier New" w:hAnsi="Courier New" w:cs="Courier New"/>
+          <w:sz w:val="18"/>
+          <w:szCs w:val="18"/>
+        </w:rPr>
+        <w:t>database.drop</w:t>
+      </w:r>
+      <w:proofErr w:type="spellEnd"/>
+      <w:r>
+        <w:rPr>
+          <w:rFonts w:ascii="Courier New" w:hAnsi="Courier New" w:cs="Courier New"/>
+          <w:sz w:val="18"/>
+          <w:szCs w:val="18"/>
+        </w:rPr>
+        <w:t>-schema=true</w:t>
+      </w:r>
+    </w:p>
+    <w:p>
+      <w:pPr>
+        <w:rPr>
+          <w:rFonts w:ascii="Courier New" w:hAnsi="Courier New" w:cs="Courier New"/>
+          <w:sz w:val="18"/>
+          <w:szCs w:val="18"/>
+        </w:rPr>
+      </w:pPr>
+      <w:proofErr w:type="spellStart"/>
+      <w:r>
+        <w:rPr>
+          <w:rFonts w:ascii="Courier New" w:hAnsi="Courier New" w:cs="Courier New"/>
+          <w:sz w:val="18"/>
+          <w:szCs w:val="18"/>
+        </w:rPr>
+        <w:t>database.type</w:t>
+      </w:r>
+      <w:proofErr w:type="spellEnd"/>
+      <w:r>
+        <w:rPr>
+          <w:rFonts w:ascii="Courier New" w:hAnsi="Courier New" w:cs="Courier New"/>
+          <w:sz w:val="18"/>
+          <w:szCs w:val="18"/>
+        </w:rPr>
+        <w:t>=</w:t>
+      </w:r>
+      <w:proofErr w:type="spellStart"/>
+      <w:r>
+        <w:rPr>
+          <w:rFonts w:ascii="Courier New" w:hAnsi="Courier New" w:cs="Courier New"/>
+          <w:sz w:val="18"/>
+          <w:szCs w:val="18"/>
+        </w:rPr>
+        <w:t>postgresql</w:t>
+      </w:r>
+      <w:proofErr w:type="spellEnd"/>
+    </w:p>
+    <w:p>
+      <w:pPr>
+        <w:rPr>
+          <w:rFonts w:ascii="Courier New" w:hAnsi="Courier New" w:cs="Courier New"/>
+          <w:sz w:val="18"/>
+          <w:szCs w:val="18"/>
+        </w:rPr>
+      </w:pPr>
+      <w:proofErr w:type="spellStart"/>
+      <w:r>
+        <w:rPr>
+          <w:rFonts w:ascii="Courier New" w:hAnsi="Courier New" w:cs="Courier New"/>
+          <w:sz w:val="18"/>
+          <w:szCs w:val="18"/>
+        </w:rPr>
+        <w:t>database.server</w:t>
+      </w:r>
+      <w:proofErr w:type="spellEnd"/>
+      <w:r>
+        <w:rPr>
+          <w:rFonts w:ascii="Courier New" w:hAnsi="Courier New" w:cs="Courier New"/>
+          <w:sz w:val="18"/>
+          <w:szCs w:val="18"/>
+        </w:rPr>
+        <w:t>=</w:t>
+      </w:r>
+      <w:proofErr w:type="spellStart"/>
+      <w:r>
+        <w:rPr>
+          <w:rFonts w:ascii="Courier New" w:hAnsi="Courier New" w:cs="Courier New"/>
+          <w:sz w:val="18"/>
+          <w:szCs w:val="18"/>
+        </w:rPr>
+        <w:t>localhost</w:t>
+      </w:r>
+      <w:proofErr w:type="spellEnd"/>
+    </w:p>
+    <w:p>
+      <w:pPr>
+        <w:rPr>
+          <w:rFonts w:ascii="Courier New" w:hAnsi="Courier New" w:cs="Courier New"/>
+          <w:sz w:val="18"/>
+          <w:szCs w:val="18"/>
+        </w:rPr>
+      </w:pPr>
+      <w:proofErr w:type="spellStart"/>
+      <w:r>
+        <w:rPr>
+          <w:rFonts w:ascii="Courier New" w:hAnsi="Courier New" w:cs="Courier New"/>
+          <w:sz w:val="18"/>
+          <w:szCs w:val="18"/>
+        </w:rPr>
+        <w:t>database.port</w:t>
+      </w:r>
+      <w:proofErr w:type="spellEnd"/>
+      <w:r>
+        <w:rPr>
+          <w:rFonts w:ascii="Courier New" w:hAnsi="Courier New" w:cs="Courier New"/>
+          <w:sz w:val="18"/>
+          <w:szCs w:val="18"/>
+        </w:rPr>
+        <w:t>=5432</w:t>
       </w:r>
     </w:p>
     <w:p>
@@ -806,6 +1210,7 @@
           <w:szCs w:val="18"/>
         </w:rPr>
       </w:pPr>
+      <w:proofErr w:type="spellStart"/>
       <w:r>
         <w:rPr>
           <w:rFonts w:ascii="Courier New" w:hAnsi="Courier New" w:cs="Courier New"/>
@@ -813,46 +1218,111 @@
           <w:szCs w:val="18"/>
         </w:rPr>
         <w:lastRenderedPageBreak/>
-        <w:t>database.user=dbadmin</w:t>
-      </w:r>
-    </w:p>
-    <w:p>
-      <w:pPr>
-        <w:rPr>
-          <w:rFonts w:ascii="Courier New" w:hAnsi="Courier New" w:cs="Courier New"/>
-          <w:sz w:val="18"/>
-          <w:szCs w:val="18"/>
-        </w:rPr>
-      </w:pPr>
-      <w:r>
-        <w:rPr>
-          <w:rFonts w:ascii="Courier New" w:hAnsi="Courier New" w:cs="Courier New"/>
-          <w:sz w:val="18"/>
-          <w:szCs w:val="18"/>
-        </w:rPr>
-        <w:t>database.password=dbadmin</w:t>
-      </w:r>
-    </w:p>
-    <w:p>
-      <w:pPr>
-        <w:rPr>
-          <w:rFonts w:ascii="Courier New" w:hAnsi="Courier New" w:cs="Courier New"/>
-          <w:sz w:val="18"/>
-          <w:szCs w:val="18"/>
-        </w:rPr>
-      </w:pPr>
-      <w:r>
-        <w:rPr>
-          <w:rFonts w:ascii="Courier New" w:hAnsi="Courier New" w:cs="Courier New"/>
-          <w:sz w:val="18"/>
-          <w:szCs w:val="18"/>
-        </w:rPr>
-        <w:t>database.url=jdbc:postgresql://${database.server}:${database.port}/${database.name}</w:t>
-      </w:r>
-    </w:p>
-    <w:p>
-      <w:r>
-        <w:t>Creating User ‘dbadmin’</w:t>
+        <w:t>database.user</w:t>
+      </w:r>
+      <w:proofErr w:type="spellEnd"/>
+      <w:r>
+        <w:rPr>
+          <w:rFonts w:ascii="Courier New" w:hAnsi="Courier New" w:cs="Courier New"/>
+          <w:sz w:val="18"/>
+          <w:szCs w:val="18"/>
+        </w:rPr>
+        <w:t>=</w:t>
+      </w:r>
+      <w:proofErr w:type="spellStart"/>
+      <w:r>
+        <w:rPr>
+          <w:rFonts w:ascii="Courier New" w:hAnsi="Courier New" w:cs="Courier New"/>
+          <w:sz w:val="18"/>
+          <w:szCs w:val="18"/>
+        </w:rPr>
+        <w:t>dbadmin</w:t>
+      </w:r>
+      <w:proofErr w:type="spellEnd"/>
+    </w:p>
+    <w:p>
+      <w:pPr>
+        <w:rPr>
+          <w:rFonts w:ascii="Courier New" w:hAnsi="Courier New" w:cs="Courier New"/>
+          <w:sz w:val="18"/>
+          <w:szCs w:val="18"/>
+        </w:rPr>
+      </w:pPr>
+      <w:proofErr w:type="spellStart"/>
+      <w:r>
+        <w:rPr>
+          <w:rFonts w:ascii="Courier New" w:hAnsi="Courier New" w:cs="Courier New"/>
+          <w:sz w:val="18"/>
+          <w:szCs w:val="18"/>
+        </w:rPr>
+        <w:t>database.password</w:t>
+      </w:r>
+      <w:proofErr w:type="spellEnd"/>
+      <w:r>
+        <w:rPr>
+          <w:rFonts w:ascii="Courier New" w:hAnsi="Courier New" w:cs="Courier New"/>
+          <w:sz w:val="18"/>
+          <w:szCs w:val="18"/>
+        </w:rPr>
+        <w:t>=</w:t>
+      </w:r>
+      <w:proofErr w:type="spellStart"/>
+      <w:r>
+        <w:rPr>
+          <w:rFonts w:ascii="Courier New" w:hAnsi="Courier New" w:cs="Courier New"/>
+          <w:sz w:val="18"/>
+          <w:szCs w:val="18"/>
+        </w:rPr>
+        <w:t>dbadmin</w:t>
+      </w:r>
+      <w:proofErr w:type="spellEnd"/>
+    </w:p>
+    <w:p>
+      <w:pPr>
+        <w:rPr>
+          <w:rFonts w:ascii="Courier New" w:hAnsi="Courier New" w:cs="Courier New"/>
+          <w:sz w:val="18"/>
+          <w:szCs w:val="18"/>
+        </w:rPr>
+      </w:pPr>
+      <w:r>
+        <w:rPr>
+          <w:rFonts w:ascii="Courier New" w:hAnsi="Courier New" w:cs="Courier New"/>
+          <w:sz w:val="18"/>
+          <w:szCs w:val="18"/>
+        </w:rPr>
+        <w:t>database.url=jdbc</w:t>
+      </w:r>
+      <w:proofErr w:type="gramStart"/>
+      <w:r>
+        <w:rPr>
+          <w:rFonts w:ascii="Courier New" w:hAnsi="Courier New" w:cs="Courier New"/>
+          <w:sz w:val="18"/>
+          <w:szCs w:val="18"/>
+        </w:rPr>
+        <w:t>:postgresql</w:t>
+      </w:r>
+      <w:proofErr w:type="gramEnd"/>
+      <w:r>
+        <w:rPr>
+          <w:rFonts w:ascii="Courier New" w:hAnsi="Courier New" w:cs="Courier New"/>
+          <w:sz w:val="18"/>
+          <w:szCs w:val="18"/>
+        </w:rPr>
+        <w:t>://${database.server}:${database.port}/${database.name}</w:t>
+      </w:r>
+    </w:p>
+    <w:p>
+      <w:r>
+        <w:t>Creating User ‘</w:t>
+      </w:r>
+      <w:proofErr w:type="spellStart"/>
+      <w:r>
+        <w:t>dbadmin</w:t>
+      </w:r>
+      <w:proofErr w:type="spellEnd"/>
+      <w:r>
+        <w:t>’</w:t>
       </w:r>
     </w:p>
     <w:p>
@@ -869,7 +1339,31 @@
         <w:tab/>
       </w:r>
       <w:r>
-        <w:t xml:space="preserve">Use psql command sql editor that is installed with Postgresql.  </w:t>
+        <w:t xml:space="preserve">Use </w:t>
+      </w:r>
+      <w:proofErr w:type="spellStart"/>
+      <w:r>
+        <w:t>psql</w:t>
+      </w:r>
+      <w:proofErr w:type="spellEnd"/>
+      <w:r>
+        <w:t xml:space="preserve"> command </w:t>
+      </w:r>
+      <w:proofErr w:type="spellStart"/>
+      <w:r>
+        <w:t>sql</w:t>
+      </w:r>
+      <w:proofErr w:type="spellEnd"/>
+      <w:r>
+        <w:t xml:space="preserve"> editor that is installed with </w:t>
+      </w:r>
+      <w:proofErr w:type="spellStart"/>
+      <w:r>
+        <w:t>Postgresql</w:t>
+      </w:r>
+      <w:proofErr w:type="spellEnd"/>
+      <w:r>
+        <w:t xml:space="preserve">.  </w:t>
       </w:r>
       <w:r>
         <w:t>Enter the</w:t>
@@ -882,9 +1376,29 @@
       <w:pPr>
         <w:ind w:left="720" w:firstLine="720"/>
       </w:pPr>
-      <w:r>
-        <w:t>psql -U postgres postgres</w:t>
-      </w:r>
+      <w:proofErr w:type="spellStart"/>
+      <w:proofErr w:type="gramStart"/>
+      <w:r>
+        <w:t>psql</w:t>
+      </w:r>
+      <w:proofErr w:type="spellEnd"/>
+      <w:proofErr w:type="gramEnd"/>
+      <w:r>
+        <w:t xml:space="preserve"> -U </w:t>
+      </w:r>
+      <w:proofErr w:type="spellStart"/>
+      <w:r>
+        <w:t>postgres</w:t>
+      </w:r>
+      <w:proofErr w:type="spellEnd"/>
+      <w:r>
+        <w:t xml:space="preserve"> </w:t>
+      </w:r>
+      <w:proofErr w:type="spellStart"/>
+      <w:r>
+        <w:t>postgres</w:t>
+      </w:r>
+      <w:proofErr w:type="spellEnd"/>
     </w:p>
     <w:p>
       <w:pPr>
@@ -898,7 +1412,31 @@
       </w:r>
       <w:r>
         <w:tab/>
-        <w:t>When prompted for password for user ‘postgres’, enter ‘postgres’.</w:t>
+        <w:t xml:space="preserve">When prompted for password for user </w:t>
+      </w:r>
+      <w:proofErr w:type="gramStart"/>
+      <w:r>
+        <w:t>‘</w:t>
+      </w:r>
+      <w:proofErr w:type="spellStart"/>
+      <w:r>
+        <w:t>postgres</w:t>
+      </w:r>
+      <w:proofErr w:type="spellEnd"/>
+      <w:r>
+        <w:t>’,</w:t>
+      </w:r>
+      <w:proofErr w:type="gramEnd"/>
+      <w:r>
+        <w:t xml:space="preserve"> enter ‘</w:t>
+      </w:r>
+      <w:proofErr w:type="spellStart"/>
+      <w:r>
+        <w:t>postgres</w:t>
+      </w:r>
+      <w:proofErr w:type="spellEnd"/>
+      <w:r>
+        <w:t>’.</w:t>
       </w:r>
     </w:p>
     <w:p>
@@ -920,8 +1458,29 @@
       <w:pPr>
         <w:ind w:left="720" w:firstLine="720"/>
       </w:pPr>
-      <w:r>
-        <w:t>create user dbadmin with password 'dbadmin';</w:t>
+      <w:proofErr w:type="gramStart"/>
+      <w:r>
+        <w:t>create</w:t>
+      </w:r>
+      <w:proofErr w:type="gramEnd"/>
+      <w:r>
+        <w:t xml:space="preserve"> user </w:t>
+      </w:r>
+      <w:proofErr w:type="spellStart"/>
+      <w:r>
+        <w:t>dbadmin</w:t>
+      </w:r>
+      <w:proofErr w:type="spellEnd"/>
+      <w:r>
+        <w:t xml:space="preserve"> with password '</w:t>
+      </w:r>
+      <w:proofErr w:type="spellStart"/>
+      <w:r>
+        <w:t>dbadmin</w:t>
+      </w:r>
+      <w:proofErr w:type="spellEnd"/>
+      <w:r>
+        <w:t>';</w:t>
       </w:r>
     </w:p>
     <w:p>
@@ -936,29 +1495,84 @@
       </w:r>
       <w:r>
         <w:tab/>
-        <w:t>Quit the psql session by typing:  \q</w:t>
+        <w:t xml:space="preserve">Quit the </w:t>
+      </w:r>
+      <w:proofErr w:type="spellStart"/>
+      <w:r>
+        <w:t>psql</w:t>
+      </w:r>
+      <w:proofErr w:type="spellEnd"/>
+      <w:r>
+        <w:t xml:space="preserve"> session by typing:  \q</w:t>
       </w:r>
     </w:p>
     <w:p/>
     <w:p>
       <w:r>
-        <w:t>Create the calims database by running the following target in the build.xml under “</w:t>
-      </w:r>
-      <w:r>
-        <w:t>calims\target\dist\calims2_install_1.0.R0</w:t>
+        <w:t xml:space="preserve">Create the </w:t>
+      </w:r>
+      <w:proofErr w:type="spellStart"/>
+      <w:r>
+        <w:t>calims</w:t>
+      </w:r>
+      <w:proofErr w:type="spellEnd"/>
+      <w:r>
+        <w:t xml:space="preserve"> database by running the following target in the build.xml under “</w:t>
+      </w:r>
+      <w:proofErr w:type="spellStart"/>
+      <w:r>
+        <w:t>calims</w:t>
+      </w:r>
+      <w:proofErr w:type="spellEnd"/>
+      <w:r>
+        <w:t>\target\</w:t>
+      </w:r>
+      <w:proofErr w:type="spellStart"/>
+      <w:r>
+        <w:t>dist</w:t>
+      </w:r>
+      <w:proofErr w:type="spellEnd"/>
+      <w:r>
+        <w:t>\calims2_install_1.0.R0</w:t>
       </w:r>
       <w:r>
         <w:t>”</w:t>
       </w:r>
     </w:p>
     <w:p>
-      <w:r>
-        <w:t>ant install:database</w:t>
-      </w:r>
-    </w:p>
-    <w:p>
-      <w:r>
-        <w:t>A database called “csmupt1” will be created in your installation of postgres.  You can check to make sure this has been created using the PGAdminIII tool that gets installed when you installed Postgresql8.4.4</w:t>
+      <w:proofErr w:type="gramStart"/>
+      <w:r>
+        <w:t>ant</w:t>
+      </w:r>
+      <w:proofErr w:type="gramEnd"/>
+      <w:r>
+        <w:t xml:space="preserve"> </w:t>
+      </w:r>
+      <w:proofErr w:type="spellStart"/>
+      <w:r>
+        <w:t>install:database</w:t>
+      </w:r>
+      <w:proofErr w:type="spellEnd"/>
+    </w:p>
+    <w:p>
+      <w:r>
+        <w:t xml:space="preserve">A database called “csmupt1” will be created in your installation of </w:t>
+      </w:r>
+      <w:proofErr w:type="spellStart"/>
+      <w:r>
+        <w:t>postgres</w:t>
+      </w:r>
+      <w:proofErr w:type="spellEnd"/>
+      <w:r>
+        <w:t xml:space="preserve">.  You can check to make sure this has been created using the </w:t>
+      </w:r>
+      <w:proofErr w:type="spellStart"/>
+      <w:r>
+        <w:t>PGAdminIII</w:t>
+      </w:r>
+      <w:proofErr w:type="spellEnd"/>
+      <w:r>
+        <w:t xml:space="preserve"> tool that gets installed when you installed Postgresql8.4.4</w:t>
       </w:r>
     </w:p>
     <w:p>
@@ -971,17 +1585,51 @@
       <w:r>
         <w:t xml:space="preserve">the </w:t>
       </w:r>
-      <w:r>
-        <w:t>calims WAR file generated under “</w:t>
-      </w:r>
-      <w:r>
-        <w:t>calims\target\dist\calims2_install_1.0.R0\calims2-webapp</w:t>
+      <w:proofErr w:type="spellStart"/>
+      <w:r>
+        <w:t>calims</w:t>
+      </w:r>
+      <w:proofErr w:type="spellEnd"/>
+      <w:r>
+        <w:t xml:space="preserve"> WAR file generated under “</w:t>
+      </w:r>
+      <w:proofErr w:type="spellStart"/>
+      <w:r>
+        <w:t>calims</w:t>
+      </w:r>
+      <w:proofErr w:type="spellEnd"/>
+      <w:r>
+        <w:t>\target\</w:t>
+      </w:r>
+      <w:proofErr w:type="spellStart"/>
+      <w:r>
+        <w:t>dist</w:t>
+      </w:r>
+      <w:proofErr w:type="spellEnd"/>
+      <w:r>
+        <w:t>\calims2_install_1.0.R0\calims2-webapp</w:t>
       </w:r>
       <w:r>
         <w:t xml:space="preserve">” </w:t>
       </w:r>
       <w:r>
-        <w:t xml:space="preserve">using Winzip or Winrar </w:t>
+        <w:t xml:space="preserve">using </w:t>
+      </w:r>
+      <w:proofErr w:type="spellStart"/>
+      <w:r>
+        <w:t>Winzip</w:t>
+      </w:r>
+      <w:proofErr w:type="spellEnd"/>
+      <w:r>
+        <w:t xml:space="preserve"> or </w:t>
+      </w:r>
+      <w:proofErr w:type="spellStart"/>
+      <w:r>
+        <w:t>Winrar</w:t>
+      </w:r>
+      <w:proofErr w:type="spellEnd"/>
+      <w:r>
+        <w:t xml:space="preserve"> </w:t>
       </w:r>
       <w:r>
         <w:t>and</w:t>
@@ -992,7 +1640,23 @@
     </w:p>
     <w:p>
       <w:r>
-        <w:t>Copy over the calims WAR file generated during the build process to the jboss “server/default/deploy” directory.</w:t>
+        <w:t xml:space="preserve">Copy over the </w:t>
+      </w:r>
+      <w:proofErr w:type="spellStart"/>
+      <w:r>
+        <w:t>calims</w:t>
+      </w:r>
+      <w:proofErr w:type="spellEnd"/>
+      <w:r>
+        <w:t xml:space="preserve"> WAR file generated during the build process to the </w:t>
+      </w:r>
+      <w:proofErr w:type="spellStart"/>
+      <w:r>
+        <w:t>jboss</w:t>
+      </w:r>
+      <w:proofErr w:type="spellEnd"/>
+      <w:r>
+        <w:t xml:space="preserve"> “server/default/deploy” directory.</w:t>
       </w:r>
     </w:p>
     <w:p/>
@@ -1006,12 +1670,42 @@
         <w:rPr>
           <w:u w:val="single"/>
         </w:rPr>
-        <w:t>8. Manually deploy calims to Jboss</w:t>
-      </w:r>
-    </w:p>
-    <w:p>
-      <w:r>
-        <w:t xml:space="preserve">Copy over the WAR file to your jboss server’s </w:t>
+        <w:t xml:space="preserve">8. Manually deploy </w:t>
+      </w:r>
+      <w:proofErr w:type="spellStart"/>
+      <w:r>
+        <w:rPr>
+          <w:u w:val="single"/>
+        </w:rPr>
+        <w:t>calims</w:t>
+      </w:r>
+      <w:proofErr w:type="spellEnd"/>
+      <w:r>
+        <w:rPr>
+          <w:u w:val="single"/>
+        </w:rPr>
+        <w:t xml:space="preserve"> to </w:t>
+      </w:r>
+      <w:proofErr w:type="spellStart"/>
+      <w:r>
+        <w:rPr>
+          <w:u w:val="single"/>
+        </w:rPr>
+        <w:t>Jboss</w:t>
+      </w:r>
+      <w:proofErr w:type="spellEnd"/>
+    </w:p>
+    <w:p>
+      <w:r>
+        <w:t xml:space="preserve">Copy over the WAR file to your </w:t>
+      </w:r>
+      <w:proofErr w:type="spellStart"/>
+      <w:r>
+        <w:t>jboss</w:t>
+      </w:r>
+      <w:proofErr w:type="spellEnd"/>
+      <w:r>
+        <w:t xml:space="preserve"> server’s </w:t>
       </w:r>
       <w:r>
         <w:t>deploy directory, which is “server/default/deploy”</w:t>
@@ -1022,8 +1716,21 @@
         <w:t>Edit the following files under “</w:t>
       </w:r>
       <w:r>
-        <w:t>\calims\deploy-config</w:t>
-      </w:r>
+        <w:t>\</w:t>
+      </w:r>
+      <w:proofErr w:type="spellStart"/>
+      <w:r>
+        <w:t>calims</w:t>
+      </w:r>
+      <w:proofErr w:type="spellEnd"/>
+      <w:r>
+        <w:t>\deploy-</w:t>
+      </w:r>
+      <w:proofErr w:type="spellStart"/>
+      <w:r>
+        <w:t>config</w:t>
+      </w:r>
+      <w:proofErr w:type="spellEnd"/>
       <w:r>
         <w:t xml:space="preserve">” </w:t>
       </w:r>
@@ -1089,7 +1796,25 @@
           <w:szCs w:val="18"/>
         </w:rPr>
         <w:lastRenderedPageBreak/>
-        <w:t>&lt;hibernate-config-file&gt;</w:t>
+        <w:t>&lt;hibernate-</w:t>
+      </w:r>
+      <w:proofErr w:type="spellStart"/>
+      <w:r>
+        <w:rPr>
+          <w:rFonts w:cs="Courier New"/>
+          <w:sz w:val="18"/>
+          <w:szCs w:val="18"/>
+        </w:rPr>
+        <w:t>config</w:t>
+      </w:r>
+      <w:proofErr w:type="spellEnd"/>
+      <w:r>
+        <w:rPr>
+          <w:rFonts w:cs="Courier New"/>
+          <w:sz w:val="18"/>
+          <w:szCs w:val="18"/>
+        </w:rPr>
+        <w:t>-file&gt;</w:t>
       </w:r>
       <w:r>
         <w:rPr>
@@ -1098,8 +1823,9 @@
           <w:szCs w:val="18"/>
           <w:highlight w:val="yellow"/>
         </w:rPr>
-        <w:t>c:</w:t>
-      </w:r>
+        <w:t>c</w:t>
+      </w:r>
+      <w:proofErr w:type="gramStart"/>
       <w:r>
         <w:rPr>
           <w:rFonts w:cs="Courier New"/>
@@ -1107,8 +1833,18 @@
           <w:szCs w:val="18"/>
           <w:highlight w:val="yellow"/>
         </w:rPr>
+        <w:t>:</w:t>
+      </w:r>
+      <w:r>
+        <w:rPr>
+          <w:rFonts w:cs="Courier New"/>
+          <w:sz w:val="18"/>
+          <w:szCs w:val="18"/>
+          <w:highlight w:val="yellow"/>
+        </w:rPr>
         <w:t>/</w:t>
       </w:r>
+      <w:proofErr w:type="gramEnd"/>
       <w:r>
         <w:rPr>
           <w:sz w:val="18"/>
@@ -1194,7 +1930,25 @@
           <w:szCs w:val="16"/>
         </w:rPr>
         <w:tab/>
-        <w:t>&lt;connection-url&gt;jdbc:postgresql://</w:t>
+        <w:t>&lt;connection-url&gt;jdbc</w:t>
+      </w:r>
+      <w:proofErr w:type="gramStart"/>
+      <w:r>
+        <w:rPr>
+          <w:rFonts w:ascii="Courier New" w:hAnsi="Courier New" w:cs="Courier New"/>
+          <w:sz w:val="16"/>
+          <w:szCs w:val="16"/>
+        </w:rPr>
+        <w:t>:postgresql</w:t>
+      </w:r>
+      <w:proofErr w:type="gramEnd"/>
+      <w:r>
+        <w:rPr>
+          <w:rFonts w:ascii="Courier New" w:hAnsi="Courier New" w:cs="Courier New"/>
+          <w:sz w:val="16"/>
+          <w:szCs w:val="16"/>
+        </w:rPr>
+        <w:t>://</w:t>
       </w:r>
       <w:r>
         <w:rPr>
@@ -1318,7 +2072,24 @@
           <w:szCs w:val="16"/>
         </w:rPr>
         <w:tab/>
-        <w:t>gov.nih.nci.security.configFile=</w:t>
+      </w:r>
+      <w:proofErr w:type="spellStart"/>
+      <w:r>
+        <w:rPr>
+          <w:rFonts w:ascii="Courier New" w:hAnsi="Courier New" w:cs="Courier New"/>
+          <w:sz w:val="16"/>
+          <w:szCs w:val="16"/>
+        </w:rPr>
+        <w:t>gov.nih.nci.security.configFile</w:t>
+      </w:r>
+      <w:proofErr w:type="spellEnd"/>
+      <w:r>
+        <w:rPr>
+          <w:rFonts w:ascii="Courier New" w:hAnsi="Courier New" w:cs="Courier New"/>
+          <w:sz w:val="16"/>
+          <w:szCs w:val="16"/>
+        </w:rPr>
+        <w:t>=</w:t>
       </w:r>
       <w:r>
         <w:rPr>
@@ -1327,14 +2098,25 @@
           <w:szCs w:val="18"/>
           <w:highlight w:val="yellow"/>
         </w:rPr>
-        <w:t xml:space="preserve"> c:/</w:t>
-      </w:r>
-      <w:r>
-        <w:rPr>
+        <w:t xml:space="preserve"> c</w:t>
+      </w:r>
+      <w:proofErr w:type="gramStart"/>
+      <w:r>
+        <w:rPr>
+          <w:rFonts w:cs="Courier New"/>
           <w:sz w:val="18"/>
           <w:szCs w:val="18"/>
           <w:highlight w:val="yellow"/>
         </w:rPr>
+        <w:t>:/</w:t>
+      </w:r>
+      <w:proofErr w:type="gramEnd"/>
+      <w:r>
+        <w:rPr>
+          <w:sz w:val="18"/>
+          <w:szCs w:val="18"/>
+          <w:highlight w:val="yellow"/>
+        </w:rPr>
         <w:t xml:space="preserve"> calimsv2/</w:t>
       </w:r>
       <w:r>
@@ -1370,8 +2152,18 @@
           <w:sz w:val="16"/>
           <w:szCs w:val="16"/>
         </w:rPr>
-        <w:t xml:space="preserve">    property1=db</w:t>
-      </w:r>
+        <w:t xml:space="preserve">    property1=</w:t>
+      </w:r>
+      <w:proofErr w:type="spellStart"/>
+      <w:r>
+        <w:rPr>
+          <w:rFonts w:ascii="Courier New" w:hAnsi="Courier New" w:cs="Courier New"/>
+          <w:sz w:val="16"/>
+          <w:szCs w:val="16"/>
+        </w:rPr>
+        <w:t>db</w:t>
+      </w:r>
+      <w:proofErr w:type="spellEnd"/>
     </w:p>
     <w:p>
       <w:pPr>
@@ -1413,14 +2205,25 @@
           <w:szCs w:val="18"/>
           <w:highlight w:val="yellow"/>
         </w:rPr>
-        <w:t xml:space="preserve"> c:/</w:t>
-      </w:r>
-      <w:r>
-        <w:rPr>
+        <w:t xml:space="preserve"> c</w:t>
+      </w:r>
+      <w:proofErr w:type="gramStart"/>
+      <w:r>
+        <w:rPr>
+          <w:rFonts w:cs="Courier New"/>
           <w:sz w:val="18"/>
           <w:szCs w:val="18"/>
           <w:highlight w:val="yellow"/>
         </w:rPr>
+        <w:t>:/</w:t>
+      </w:r>
+      <w:proofErr w:type="gramEnd"/>
+      <w:r>
+        <w:rPr>
+          <w:sz w:val="18"/>
+          <w:szCs w:val="18"/>
+          <w:highlight w:val="yellow"/>
+        </w:rPr>
         <w:t xml:space="preserve"> calimsv2/</w:t>
       </w:r>
       <w:r>
@@ -1447,7 +2250,25 @@
           <w:sz w:val="16"/>
           <w:szCs w:val="16"/>
         </w:rPr>
-        <w:t xml:space="preserve">    property4=${tomcat.home}</w:t>
+        <w:t xml:space="preserve">    property4=${</w:t>
+      </w:r>
+      <w:proofErr w:type="spellStart"/>
+      <w:r>
+        <w:rPr>
+          <w:rFonts w:ascii="Courier New" w:hAnsi="Courier New" w:cs="Courier New"/>
+          <w:sz w:val="16"/>
+          <w:szCs w:val="16"/>
+        </w:rPr>
+        <w:t>tomcat.home</w:t>
+      </w:r>
+      <w:proofErr w:type="spellEnd"/>
+      <w:r>
+        <w:rPr>
+          <w:rFonts w:ascii="Courier New" w:hAnsi="Courier New" w:cs="Courier New"/>
+          <w:sz w:val="16"/>
+          <w:szCs w:val="16"/>
+        </w:rPr>
+        <w:t>}</w:t>
       </w:r>
     </w:p>
     <w:p>
@@ -1548,8 +2369,44 @@
         <w:rPr>
           <w:rFonts w:cs="Courier New"/>
         </w:rPr>
-        <w:t>default\conf\props\jmx-console-users.properties</w:t>
-      </w:r>
+        <w:t>default\</w:t>
+      </w:r>
+      <w:proofErr w:type="spellStart"/>
+      <w:r>
+        <w:rPr>
+          <w:rFonts w:cs="Courier New"/>
+        </w:rPr>
+        <w:t>conf</w:t>
+      </w:r>
+      <w:proofErr w:type="spellEnd"/>
+      <w:r>
+        <w:rPr>
+          <w:rFonts w:cs="Courier New"/>
+        </w:rPr>
+        <w:t>\props\</w:t>
+      </w:r>
+      <w:proofErr w:type="spellStart"/>
+      <w:r>
+        <w:rPr>
+          <w:rFonts w:cs="Courier New"/>
+        </w:rPr>
+        <w:t>jmx</w:t>
+      </w:r>
+      <w:proofErr w:type="spellEnd"/>
+      <w:r>
+        <w:rPr>
+          <w:rFonts w:cs="Courier New"/>
+        </w:rPr>
+        <w:t>-console-</w:t>
+      </w:r>
+      <w:proofErr w:type="spellStart"/>
+      <w:r>
+        <w:rPr>
+          <w:rFonts w:cs="Courier New"/>
+        </w:rPr>
+        <w:t>users.properties</w:t>
+      </w:r>
+      <w:proofErr w:type="spellEnd"/>
     </w:p>
     <w:p>
       <w:pPr>
@@ -1562,7 +2419,21 @@
           <w:rFonts w:cs="Courier New"/>
         </w:rPr>
         <w:tab/>
-        <w:t>Change the admin id for Jboss to what you have set (the default is usually “admin”)</w:t>
+        <w:t xml:space="preserve">Change the admin id for </w:t>
+      </w:r>
+      <w:proofErr w:type="spellStart"/>
+      <w:r>
+        <w:rPr>
+          <w:rFonts w:cs="Courier New"/>
+        </w:rPr>
+        <w:t>Jboss</w:t>
+      </w:r>
+      <w:proofErr w:type="spellEnd"/>
+      <w:r>
+        <w:rPr>
+          <w:rFonts w:cs="Courier New"/>
+        </w:rPr>
+        <w:t xml:space="preserve"> to what you have set (the default is usually “admin”)</w:t>
       </w:r>
     </w:p>
     <w:p>
@@ -1576,13 +2447,23 @@
       <w:r>
         <w:tab/>
       </w:r>
-      <w:r>
-        <w:rPr>
-          <w:rFonts w:ascii="Courier New" w:hAnsi="Courier New" w:cs="Courier New"/>
-          <w:sz w:val="16"/>
-          <w:szCs w:val="16"/>
-        </w:rPr>
-        <w:t>admin=admin</w:t>
+      <w:proofErr w:type="gramStart"/>
+      <w:r>
+        <w:rPr>
+          <w:rFonts w:ascii="Courier New" w:hAnsi="Courier New" w:cs="Courier New"/>
+          <w:sz w:val="16"/>
+          <w:szCs w:val="16"/>
+        </w:rPr>
+        <w:t>admin=</w:t>
+      </w:r>
+      <w:proofErr w:type="gramEnd"/>
+      <w:r>
+        <w:rPr>
+          <w:rFonts w:ascii="Courier New" w:hAnsi="Courier New" w:cs="Courier New"/>
+          <w:sz w:val="16"/>
+          <w:szCs w:val="16"/>
+        </w:rPr>
+        <w:t>admin</w:t>
       </w:r>
     </w:p>
     <w:p/>
@@ -1591,13 +2472,42 @@
         <w:t>Copy all the files under “</w:t>
       </w:r>
       <w:r>
-        <w:t>\calims\deploy-config</w:t>
-      </w:r>
-      <w:r>
-        <w:t>” to the corresponding location under the Jboss server</w:t>
-      </w:r>
-      <w:r>
-        <w:t xml:space="preserve"> and replace the existing files when one already exists in the Jboss server</w:t>
+        <w:t>\</w:t>
+      </w:r>
+      <w:proofErr w:type="spellStart"/>
+      <w:r>
+        <w:t>calims</w:t>
+      </w:r>
+      <w:proofErr w:type="spellEnd"/>
+      <w:r>
+        <w:t>\deploy-</w:t>
+      </w:r>
+      <w:proofErr w:type="spellStart"/>
+      <w:r>
+        <w:t>config</w:t>
+      </w:r>
+      <w:proofErr w:type="spellEnd"/>
+      <w:r>
+        <w:t xml:space="preserve">” to the corresponding location under the </w:t>
+      </w:r>
+      <w:proofErr w:type="spellStart"/>
+      <w:r>
+        <w:t>Jboss</w:t>
+      </w:r>
+      <w:proofErr w:type="spellEnd"/>
+      <w:r>
+        <w:t xml:space="preserve"> server</w:t>
+      </w:r>
+      <w:r>
+        <w:t xml:space="preserve"> and replace the existing files when one already exists in the </w:t>
+      </w:r>
+      <w:proofErr w:type="spellStart"/>
+      <w:r>
+        <w:t>Jboss</w:t>
+      </w:r>
+      <w:proofErr w:type="spellEnd"/>
+      <w:r>
+        <w:t xml:space="preserve"> server</w:t>
       </w:r>
       <w:r>
         <w:t>.</w:t>
@@ -1613,8 +2523,16 @@
         <w:rPr>
           <w:u w:val="single"/>
         </w:rPr>
-        <w:t>9. Start Jboss</w:t>
-      </w:r>
+        <w:t xml:space="preserve">9. Start </w:t>
+      </w:r>
+      <w:proofErr w:type="spellStart"/>
+      <w:r>
+        <w:rPr>
+          <w:u w:val="single"/>
+        </w:rPr>
+        <w:t>Jboss</w:t>
+      </w:r>
+      <w:proofErr w:type="spellEnd"/>
     </w:p>
     <w:p>
       <w:r>
@@ -1628,13 +2546,26 @@
     </w:p>
     <w:p>
       <w:r>
-        <w:t>Start Jboss by typing</w:t>
-      </w:r>
-    </w:p>
-    <w:p>
-      <w:r>
-        <w:t>run.bat –b localhost</w:t>
-      </w:r>
+        <w:t xml:space="preserve">Start </w:t>
+      </w:r>
+      <w:proofErr w:type="spellStart"/>
+      <w:r>
+        <w:t>Jboss</w:t>
+      </w:r>
+      <w:proofErr w:type="spellEnd"/>
+      <w:r>
+        <w:t xml:space="preserve"> by typing</w:t>
+      </w:r>
+    </w:p>
+    <w:p>
+      <w:r>
+        <w:t xml:space="preserve">run.bat –b </w:t>
+      </w:r>
+      <w:proofErr w:type="spellStart"/>
+      <w:r>
+        <w:t>localhost</w:t>
+      </w:r>
+      <w:proofErr w:type="spellEnd"/>
     </w:p>
     <w:p>
       <w:pPr>
@@ -1652,13 +2583,39 @@
         <w:rPr>
           <w:u w:val="single"/>
         </w:rPr>
-        <w:t>browser using the following url</w:t>
-      </w:r>
+        <w:t xml:space="preserve">browser using the following </w:t>
+      </w:r>
+      <w:proofErr w:type="spellStart"/>
+      <w:proofErr w:type="gramStart"/>
+      <w:r>
+        <w:rPr>
+          <w:u w:val="single"/>
+        </w:rPr>
+        <w:t>url</w:t>
+      </w:r>
+      <w:proofErr w:type="spellEnd"/>
+      <w:proofErr w:type="gramEnd"/>
     </w:p>
     <w:p>
       <w:r>
         <w:lastRenderedPageBreak/>
-        <w:t>Once Jboss server comes up after successful deployment of the calims WAR file, access the application</w:t>
+        <w:t xml:space="preserve">Once </w:t>
+      </w:r>
+      <w:proofErr w:type="spellStart"/>
+      <w:r>
+        <w:t>Jboss</w:t>
+      </w:r>
+      <w:proofErr w:type="spellEnd"/>
+      <w:r>
+        <w:t xml:space="preserve"> server comes up after successful deployment of the </w:t>
+      </w:r>
+      <w:proofErr w:type="spellStart"/>
+      <w:r>
+        <w:t>calims</w:t>
+      </w:r>
+      <w:proofErr w:type="spellEnd"/>
+      <w:r>
+        <w:t xml:space="preserve"> WAR file, access the application</w:t>
       </w:r>
     </w:p>
     <w:p>
@@ -1677,14 +2634,29 @@
       </w:r>
     </w:p>
     <w:p>
-      <w:r>
-        <w:t>Userid = adminuser</w:t>
-      </w:r>
-    </w:p>
-    <w:p>
-      <w:r>
-        <w:t>Password = changeme</w:t>
-      </w:r>
+      <w:proofErr w:type="spellStart"/>
+      <w:r>
+        <w:t>Userid</w:t>
+      </w:r>
+      <w:proofErr w:type="spellEnd"/>
+      <w:r>
+        <w:t xml:space="preserve"> = </w:t>
+      </w:r>
+      <w:proofErr w:type="spellStart"/>
+      <w:r>
+        <w:t>adminuser</w:t>
+      </w:r>
+      <w:proofErr w:type="spellEnd"/>
+    </w:p>
+    <w:p>
+      <w:r>
+        <w:t xml:space="preserve">Password = </w:t>
+      </w:r>
+      <w:proofErr w:type="spellStart"/>
+      <w:r>
+        <w:t>changeme</w:t>
+      </w:r>
+      <w:proofErr w:type="spellEnd"/>
     </w:p>
     <w:p/>
     <w:sectPr>

</xml_diff>